<commit_message>
Syllabi: Complete SE402 and SE403.
</commit_message>
<xml_diff>
--- a/assets/syllabi/SE402-403.docx
+++ b/assets/syllabi/SE402-403.docx
@@ -4,15 +4,50 @@
   <w:body>
     <w:p>
       <w:r>
+        <w:rPr>
+          <w:b/>
+        </w:rPr>
+        <w:t>Course Number:</w:t>
+      </w:r>
+      <w:r>
+        <w:t xml:space="preserve"> </w:t>
+      </w:r>
+      <w:r>
         <w:t xml:space="preserve">SE </w:t>
       </w:r>
       <w:r>
-        <w:t>402: Business of Software II</w:t>
-      </w:r>
-    </w:p>
-    <w:p>
-      <w:r>
-        <w:t>SE 403: Business of Software III</w:t>
+        <w:t>402</w:t>
+      </w:r>
+      <w:r>
+        <w:t xml:space="preserve"> &amp; SE 403</w:t>
+      </w:r>
+    </w:p>
+    <w:p>
+      <w:r>
+        <w:rPr>
+          <w:b/>
+        </w:rPr>
+        <w:t>Course Title:</w:t>
+      </w:r>
+      <w:r>
+        <w:t xml:space="preserve"> </w:t>
+      </w:r>
+      <w:r>
+        <w:t>Business of Software II</w:t>
+      </w:r>
+      <w:r>
+        <w:t xml:space="preserve"> &amp; Business of Software III</w:t>
+      </w:r>
+    </w:p>
+    <w:p>
+      <w:r>
+        <w:rPr>
+          <w:b/>
+        </w:rPr>
+        <w:t>Location:</w:t>
+      </w:r>
+      <w:r>
+        <w:t xml:space="preserve"> Cascades</w:t>
       </w:r>
     </w:p>
     <w:p>
@@ -131,10 +166,7 @@
         <w:t>Teamwork, management, and positioning for investment. Three-term sequence required, including CS 466.</w:t>
       </w:r>
     </w:p>
-    <w:p>
-      <w:bookmarkStart w:id="0" w:name="_GoBack"/>
-      <w:bookmarkEnd w:id="0"/>
-    </w:p>
+    <w:p/>
     <w:p>
       <w:pPr>
         <w:rPr>
@@ -149,8 +181,171 @@
       </w:r>
     </w:p>
     <w:p>
-      <w:r>
-        <w:t>TODO</w:t>
+      <w:pPr>
+        <w:pStyle w:val="ListParagraph"/>
+        <w:numPr>
+          <w:ilvl w:val="0"/>
+          <w:numId w:val="4"/>
+        </w:numPr>
+      </w:pPr>
+      <w:r>
+        <w:t>Product brainstorming / ideation process</w:t>
+      </w:r>
+    </w:p>
+    <w:p>
+      <w:pPr>
+        <w:pStyle w:val="ListParagraph"/>
+        <w:numPr>
+          <w:ilvl w:val="0"/>
+          <w:numId w:val="4"/>
+        </w:numPr>
+      </w:pPr>
+      <w:r>
+        <w:t>Market and technology research</w:t>
+      </w:r>
+    </w:p>
+    <w:p>
+      <w:pPr>
+        <w:pStyle w:val="ListParagraph"/>
+        <w:numPr>
+          <w:ilvl w:val="0"/>
+          <w:numId w:val="4"/>
+        </w:numPr>
+      </w:pPr>
+      <w:r>
+        <w:t>Customer discovery</w:t>
+      </w:r>
+    </w:p>
+    <w:p>
+      <w:pPr>
+        <w:pStyle w:val="ListParagraph"/>
+        <w:numPr>
+          <w:ilvl w:val="0"/>
+          <w:numId w:val="4"/>
+        </w:numPr>
+      </w:pPr>
+      <w:r>
+        <w:t>Market validation</w:t>
+      </w:r>
+    </w:p>
+    <w:p>
+      <w:pPr>
+        <w:pStyle w:val="ListParagraph"/>
+        <w:numPr>
+          <w:ilvl w:val="0"/>
+          <w:numId w:val="4"/>
+        </w:numPr>
+      </w:pPr>
+      <w:r>
+        <w:t>Business models</w:t>
+      </w:r>
+    </w:p>
+    <w:p>
+      <w:pPr>
+        <w:pStyle w:val="ListParagraph"/>
+        <w:numPr>
+          <w:ilvl w:val="0"/>
+          <w:numId w:val="4"/>
+        </w:numPr>
+      </w:pPr>
+      <w:r>
+        <w:t>Prototyping</w:t>
+      </w:r>
+    </w:p>
+    <w:p>
+      <w:pPr>
+        <w:pStyle w:val="ListParagraph"/>
+        <w:numPr>
+          <w:ilvl w:val="0"/>
+          <w:numId w:val="4"/>
+        </w:numPr>
+      </w:pPr>
+      <w:r>
+        <w:t>Business model canvas</w:t>
+      </w:r>
+    </w:p>
+    <w:p>
+      <w:pPr>
+        <w:pStyle w:val="ListParagraph"/>
+        <w:numPr>
+          <w:ilvl w:val="0"/>
+          <w:numId w:val="4"/>
+        </w:numPr>
+      </w:pPr>
+      <w:r>
+        <w:t>Marketing and sales</w:t>
+      </w:r>
+    </w:p>
+    <w:p>
+      <w:pPr>
+        <w:pStyle w:val="ListParagraph"/>
+        <w:numPr>
+          <w:ilvl w:val="0"/>
+          <w:numId w:val="4"/>
+        </w:numPr>
+      </w:pPr>
+      <w:r>
+        <w:t>Pitch deck design and pitch presentation skills</w:t>
+      </w:r>
+    </w:p>
+    <w:p>
+      <w:pPr>
+        <w:pStyle w:val="ListParagraph"/>
+        <w:numPr>
+          <w:ilvl w:val="0"/>
+          <w:numId w:val="4"/>
+        </w:numPr>
+      </w:pPr>
+      <w:r>
+        <w:t>Small business administration and management</w:t>
+      </w:r>
+    </w:p>
+    <w:p>
+      <w:pPr>
+        <w:pStyle w:val="ListParagraph"/>
+        <w:numPr>
+          <w:ilvl w:val="0"/>
+          <w:numId w:val="4"/>
+        </w:numPr>
+      </w:pPr>
+      <w:r>
+        <w:t>Project management and business management tools</w:t>
+      </w:r>
+    </w:p>
+    <w:p>
+      <w:pPr>
+        <w:pStyle w:val="ListParagraph"/>
+        <w:numPr>
+          <w:ilvl w:val="0"/>
+          <w:numId w:val="4"/>
+        </w:numPr>
+      </w:pPr>
+      <w:r>
+        <w:t>E-commerce systems and monetary transaction processing</w:t>
+      </w:r>
+    </w:p>
+    <w:p>
+      <w:pPr>
+        <w:pStyle w:val="ListParagraph"/>
+        <w:numPr>
+          <w:ilvl w:val="0"/>
+          <w:numId w:val="4"/>
+        </w:numPr>
+      </w:pPr>
+      <w:r>
+        <w:t>Privacy, terms of use and business ethics</w:t>
+      </w:r>
+    </w:p>
+    <w:p>
+      <w:pPr>
+        <w:pStyle w:val="ListParagraph"/>
+        <w:numPr>
+          <w:ilvl w:val="0"/>
+          <w:numId w:val="4"/>
+        </w:numPr>
+      </w:pPr>
+      <w:r>
+        <w:t>Venture capital investment</w:t>
       </w:r>
     </w:p>
     <w:p/>
@@ -260,6 +455,7 @@
         </w:numPr>
       </w:pPr>
       <w:r>
+        <w:lastRenderedPageBreak/>
         <w:t>Participate effectively in a team environment.</w:t>
       </w:r>
     </w:p>
@@ -275,6 +471,12 @@
           <w:b/>
         </w:rPr>
         <w:t>Evaluation of Student Performance</w:t>
+      </w:r>
+      <w:r>
+        <w:rPr>
+          <w:b/>
+        </w:rPr>
+        <w:t xml:space="preserve"> (A/F)</w:t>
       </w:r>
     </w:p>
     <w:p>
@@ -295,6 +497,59 @@
       <w:r>
         <w:t>es</w:t>
       </w:r>
+      <w:r>
+        <w:t>.</w:t>
+      </w:r>
+    </w:p>
+    <w:p>
+      <w:pPr>
+        <w:pStyle w:val="ListParagraph"/>
+        <w:numPr>
+          <w:ilvl w:val="0"/>
+          <w:numId w:val="5"/>
+        </w:numPr>
+      </w:pPr>
+      <w:r>
+        <w:t>7% Professional Development</w:t>
+      </w:r>
+    </w:p>
+    <w:p>
+      <w:pPr>
+        <w:pStyle w:val="ListParagraph"/>
+        <w:numPr>
+          <w:ilvl w:val="0"/>
+          <w:numId w:val="5"/>
+        </w:numPr>
+      </w:pPr>
+      <w:r>
+        <w:t>33% Project Deliverables</w:t>
+      </w:r>
+    </w:p>
+    <w:p>
+      <w:pPr>
+        <w:pStyle w:val="ListParagraph"/>
+        <w:numPr>
+          <w:ilvl w:val="0"/>
+          <w:numId w:val="5"/>
+        </w:numPr>
+      </w:pPr>
+      <w:r>
+        <w:t>40% Business Deliverables</w:t>
+      </w:r>
+    </w:p>
+    <w:p>
+      <w:pPr>
+        <w:pStyle w:val="ListParagraph"/>
+        <w:numPr>
+          <w:ilvl w:val="0"/>
+          <w:numId w:val="5"/>
+        </w:numPr>
+      </w:pPr>
+      <w:r>
+        <w:t>20% Presentations</w:t>
+      </w:r>
+      <w:bookmarkStart w:id="0" w:name="_GoBack"/>
+      <w:bookmarkEnd w:id="0"/>
     </w:p>
     <w:p/>
     <w:p>
@@ -306,8 +561,37 @@
       </w:r>
     </w:p>
     <w:p>
-      <w:r>
-        <w:t>TODO</w:t>
+      <w:proofErr w:type="spellStart"/>
+      <w:r>
+        <w:t>Aulet</w:t>
+      </w:r>
+      <w:proofErr w:type="spellEnd"/>
+      <w:r>
+        <w:t xml:space="preserve">, B. (2013). </w:t>
+      </w:r>
+      <w:r>
+        <w:rPr>
+          <w:i/>
+        </w:rPr>
+        <w:t>Disciplined Entrepreneurship: 24 Steps to a Successful Startup</w:t>
+      </w:r>
+      <w:r>
+        <w:t>. Wiley. ISBN 9781118692288</w:t>
+      </w:r>
+    </w:p>
+    <w:p>
+      <w:proofErr w:type="spellStart"/>
+      <w:r>
+        <w:t>Aulet</w:t>
+      </w:r>
+      <w:proofErr w:type="spellEnd"/>
+      <w:r>
+        <w:t>, B. (2017). Disciplined Entrepreneurship Workbook. Wiley. ISBN 1119365791</w:t>
+      </w:r>
+    </w:p>
+    <w:p>
+      <w:r>
+        <w:t>Additional free / online materials provided by the instructor.</w:t>
       </w:r>
     </w:p>
     <w:p/>
@@ -333,11 +617,7 @@
         </w:r>
       </w:hyperlink>
       <w:r>
-        <w:t xml:space="preserve">. DAS notifies students and faculty members of approved academic accommodations and coordinates implementation of those accommodations. While not </w:t>
-      </w:r>
-      <w:r>
-        <w:lastRenderedPageBreak/>
-        <w:t>required, students and faculty members are encouraged to discuss details of the implementation of individual accommodations.</w:t>
+        <w:t>. DAS notifies students and faculty members of approved academic accommodations and coordinates implementation of those accommodations. While not required, students and faculty members are encouraged to discuss details of the implementation of individual accommodations.</w:t>
       </w:r>
     </w:p>
     <w:p/>
@@ -352,6 +632,64 @@
           <w:t>Statement of Expectations for Student Conduct</w:t>
         </w:r>
       </w:hyperlink>
+    </w:p>
+    <w:p/>
+    <w:p>
+      <w:r>
+        <w:rPr>
+          <w:b/>
+          <w:bCs/>
+        </w:rPr>
+        <w:t>Religious Observance</w:t>
+      </w:r>
+    </w:p>
+    <w:p>
+      <w:pPr>
+        <w:rPr>
+          <w:rFonts w:ascii="Calibri" w:hAnsi="Calibri" w:cs="Calibri"/>
+        </w:rPr>
+      </w:pPr>
+      <w:r>
+        <w:rPr>
+          <w:rFonts w:ascii="Calibri" w:hAnsi="Calibri" w:cs="Calibri"/>
+        </w:rPr>
+        <w:t>Oregon State University strives to respect all religious practices.  If you have religious holidays that are in conflict with any of the requirements of this class, please see me immediately so that we can make alternative arrangements.</w:t>
+      </w:r>
+    </w:p>
+    <w:p>
+      <w:pPr>
+        <w:rPr>
+          <w:rFonts w:ascii="Times New Roman" w:hAnsi="Times New Roman" w:cs="Times New Roman"/>
+        </w:rPr>
+      </w:pPr>
+    </w:p>
+    <w:p>
+      <w:pPr>
+        <w:rPr>
+          <w:b/>
+          <w:bCs/>
+        </w:rPr>
+      </w:pPr>
+      <w:r>
+        <w:rPr>
+          <w:b/>
+          <w:bCs/>
+        </w:rPr>
+        <w:t>Excused Absences for University Extracurricular Activities</w:t>
+      </w:r>
+    </w:p>
+    <w:p>
+      <w:pPr>
+        <w:rPr>
+          <w:rFonts w:ascii="Calibri" w:hAnsi="Calibri" w:cs="Calibri"/>
+        </w:rPr>
+      </w:pPr>
+      <w:r>
+        <w:rPr>
+          <w:rFonts w:ascii="Calibri" w:hAnsi="Calibri" w:cs="Calibri"/>
+        </w:rPr>
+        <w:t>Students participating in an officially sanctioned, scheduled, university extracurricular activity should be given the opportunity to make up class assignments or other graded assignments missed as a result of their participation. It is the responsibility of the student to make arrangements with the instructor prior to any missed scheduled examination or other missed assignment for making up the work.</w:t>
+      </w:r>
     </w:p>
     <w:p/>
     <w:p/>
@@ -368,6 +706,119 @@
 <file path=word/numbering.xml><?xml version="1.0" encoding="utf-8"?>
 <w:numbering xmlns:wpc="http://schemas.microsoft.com/office/word/2010/wordprocessingCanvas" xmlns:cx="http://schemas.microsoft.com/office/drawing/2014/chartex" xmlns:cx1="http://schemas.microsoft.com/office/drawing/2015/9/8/chartex" xmlns:cx2="http://schemas.microsoft.com/office/drawing/2015/10/21/chartex" xmlns:cx3="http://schemas.microsoft.com/office/drawing/2016/5/9/chartex" xmlns:cx4="http://schemas.microsoft.com/office/drawing/2016/5/10/chartex" xmlns:cx5="http://schemas.microsoft.com/office/drawing/2016/5/11/chartex" xmlns:cx6="http://schemas.microsoft.com/office/drawing/2016/5/12/chartex" xmlns:cx7="http://schemas.microsoft.com/office/drawing/2016/5/13/chartex" xmlns:cx8="http://schemas.microsoft.com/office/drawing/2016/5/14/chartex" xmlns:mc="http://schemas.openxmlformats.org/markup-compatibility/2006" xmlns:aink="http://schemas.microsoft.com/office/drawing/2016/ink" xmlns:am3d="http://schemas.microsoft.com/office/drawing/2017/model3d" xmlns:o="urn:schemas-microsoft-com:office:office" xmlns:r="http://schemas.openxmlformats.org/officeDocument/2006/relationships" xmlns:m="http://schemas.openxmlformats.org/officeDocument/2006/math" xmlns:v="urn:schemas-microsoft-com:vml" xmlns:wp14="http://schemas.microsoft.com/office/word/2010/wordprocessingDrawing" xmlns:wp="http://schemas.openxmlformats.org/drawingml/2006/wordprocessingDrawing" xmlns:w10="urn:schemas-microsoft-com:office:word" xmlns:w="http://schemas.openxmlformats.org/wordprocessingml/2006/main" xmlns:w14="http://schemas.microsoft.com/office/word/2010/wordml" xmlns:w15="http://schemas.microsoft.com/office/word/2012/wordml" xmlns:w16cid="http://schemas.microsoft.com/office/word/2016/wordml/cid" xmlns:w16se="http://schemas.microsoft.com/office/word/2015/wordml/symex" xmlns:wpg="http://schemas.microsoft.com/office/word/2010/wordprocessingGroup" xmlns:wpi="http://schemas.microsoft.com/office/word/2010/wordprocessingInk" xmlns:wne="http://schemas.microsoft.com/office/word/2006/wordml" xmlns:wps="http://schemas.microsoft.com/office/word/2010/wordprocessingShape" mc:Ignorable="w14 w15 w16se w16cid wp14">
   <w:abstractNum w:abstractNumId="0" w15:restartNumberingAfterBreak="0">
+    <w:nsid w:val="024668D7"/>
+    <w:multiLevelType w:val="hybridMultilevel"/>
+    <w:tmpl w:val="BEE4D5A4"/>
+    <w:lvl w:ilvl="0" w:tplc="04090001">
+      <w:start w:val="1"/>
+      <w:numFmt w:val="bullet"/>
+      <w:lvlText w:val=""/>
+      <w:lvlJc w:val="left"/>
+      <w:pPr>
+        <w:ind w:left="720" w:hanging="360"/>
+      </w:pPr>
+      <w:rPr>
+        <w:rFonts w:ascii="Symbol" w:hAnsi="Symbol" w:hint="default"/>
+      </w:rPr>
+    </w:lvl>
+    <w:lvl w:ilvl="1" w:tplc="04090003" w:tentative="1">
+      <w:start w:val="1"/>
+      <w:numFmt w:val="bullet"/>
+      <w:lvlText w:val="o"/>
+      <w:lvlJc w:val="left"/>
+      <w:pPr>
+        <w:ind w:left="1440" w:hanging="360"/>
+      </w:pPr>
+      <w:rPr>
+        <w:rFonts w:ascii="Courier New" w:hAnsi="Courier New" w:cs="Courier New" w:hint="default"/>
+      </w:rPr>
+    </w:lvl>
+    <w:lvl w:ilvl="2" w:tplc="04090005" w:tentative="1">
+      <w:start w:val="1"/>
+      <w:numFmt w:val="bullet"/>
+      <w:lvlText w:val=""/>
+      <w:lvlJc w:val="left"/>
+      <w:pPr>
+        <w:ind w:left="2160" w:hanging="360"/>
+      </w:pPr>
+      <w:rPr>
+        <w:rFonts w:ascii="Wingdings" w:hAnsi="Wingdings" w:hint="default"/>
+      </w:rPr>
+    </w:lvl>
+    <w:lvl w:ilvl="3" w:tplc="04090001" w:tentative="1">
+      <w:start w:val="1"/>
+      <w:numFmt w:val="bullet"/>
+      <w:lvlText w:val=""/>
+      <w:lvlJc w:val="left"/>
+      <w:pPr>
+        <w:ind w:left="2880" w:hanging="360"/>
+      </w:pPr>
+      <w:rPr>
+        <w:rFonts w:ascii="Symbol" w:hAnsi="Symbol" w:hint="default"/>
+      </w:rPr>
+    </w:lvl>
+    <w:lvl w:ilvl="4" w:tplc="04090003" w:tentative="1">
+      <w:start w:val="1"/>
+      <w:numFmt w:val="bullet"/>
+      <w:lvlText w:val="o"/>
+      <w:lvlJc w:val="left"/>
+      <w:pPr>
+        <w:ind w:left="3600" w:hanging="360"/>
+      </w:pPr>
+      <w:rPr>
+        <w:rFonts w:ascii="Courier New" w:hAnsi="Courier New" w:cs="Courier New" w:hint="default"/>
+      </w:rPr>
+    </w:lvl>
+    <w:lvl w:ilvl="5" w:tplc="04090005" w:tentative="1">
+      <w:start w:val="1"/>
+      <w:numFmt w:val="bullet"/>
+      <w:lvlText w:val=""/>
+      <w:lvlJc w:val="left"/>
+      <w:pPr>
+        <w:ind w:left="4320" w:hanging="360"/>
+      </w:pPr>
+      <w:rPr>
+        <w:rFonts w:ascii="Wingdings" w:hAnsi="Wingdings" w:hint="default"/>
+      </w:rPr>
+    </w:lvl>
+    <w:lvl w:ilvl="6" w:tplc="04090001" w:tentative="1">
+      <w:start w:val="1"/>
+      <w:numFmt w:val="bullet"/>
+      <w:lvlText w:val=""/>
+      <w:lvlJc w:val="left"/>
+      <w:pPr>
+        <w:ind w:left="5040" w:hanging="360"/>
+      </w:pPr>
+      <w:rPr>
+        <w:rFonts w:ascii="Symbol" w:hAnsi="Symbol" w:hint="default"/>
+      </w:rPr>
+    </w:lvl>
+    <w:lvl w:ilvl="7" w:tplc="04090003" w:tentative="1">
+      <w:start w:val="1"/>
+      <w:numFmt w:val="bullet"/>
+      <w:lvlText w:val="o"/>
+      <w:lvlJc w:val="left"/>
+      <w:pPr>
+        <w:ind w:left="5760" w:hanging="360"/>
+      </w:pPr>
+      <w:rPr>
+        <w:rFonts w:ascii="Courier New" w:hAnsi="Courier New" w:cs="Courier New" w:hint="default"/>
+      </w:rPr>
+    </w:lvl>
+    <w:lvl w:ilvl="8" w:tplc="04090005" w:tentative="1">
+      <w:start w:val="1"/>
+      <w:numFmt w:val="bullet"/>
+      <w:lvlText w:val=""/>
+      <w:lvlJc w:val="left"/>
+      <w:pPr>
+        <w:ind w:left="6480" w:hanging="360"/>
+      </w:pPr>
+      <w:rPr>
+        <w:rFonts w:ascii="Wingdings" w:hAnsi="Wingdings" w:hint="default"/>
+      </w:rPr>
+    </w:lvl>
+  </w:abstractNum>
+  <w:abstractNum w:abstractNumId="1" w15:restartNumberingAfterBreak="0">
     <w:nsid w:val="0825128C"/>
     <w:multiLevelType w:val="hybridMultilevel"/>
     <w:tmpl w:val="8640BA48"/>
@@ -453,7 +904,7 @@
       </w:pPr>
     </w:lvl>
   </w:abstractNum>
-  <w:abstractNum w:abstractNumId="1" w15:restartNumberingAfterBreak="0">
+  <w:abstractNum w:abstractNumId="2" w15:restartNumberingAfterBreak="0">
     <w:nsid w:val="19853A59"/>
     <w:multiLevelType w:val="hybridMultilevel"/>
     <w:tmpl w:val="4664C6F2"/>
@@ -539,7 +990,7 @@
       </w:pPr>
     </w:lvl>
   </w:abstractNum>
-  <w:abstractNum w:abstractNumId="2" w15:restartNumberingAfterBreak="0">
+  <w:abstractNum w:abstractNumId="3" w15:restartNumberingAfterBreak="0">
     <w:nsid w:val="47BB1DC1"/>
     <w:multiLevelType w:val="hybridMultilevel"/>
     <w:tmpl w:val="75945152"/>
@@ -652,14 +1103,133 @@
       </w:rPr>
     </w:lvl>
   </w:abstractNum>
+  <w:abstractNum w:abstractNumId="4" w15:restartNumberingAfterBreak="0">
+    <w:nsid w:val="69B10263"/>
+    <w:multiLevelType w:val="hybridMultilevel"/>
+    <w:tmpl w:val="9D463472"/>
+    <w:lvl w:ilvl="0" w:tplc="04090001">
+      <w:start w:val="1"/>
+      <w:numFmt w:val="bullet"/>
+      <w:lvlText w:val=""/>
+      <w:lvlJc w:val="left"/>
+      <w:pPr>
+        <w:ind w:left="720" w:hanging="360"/>
+      </w:pPr>
+      <w:rPr>
+        <w:rFonts w:ascii="Symbol" w:hAnsi="Symbol" w:hint="default"/>
+      </w:rPr>
+    </w:lvl>
+    <w:lvl w:ilvl="1" w:tplc="04090003" w:tentative="1">
+      <w:start w:val="1"/>
+      <w:numFmt w:val="bullet"/>
+      <w:lvlText w:val="o"/>
+      <w:lvlJc w:val="left"/>
+      <w:pPr>
+        <w:ind w:left="1440" w:hanging="360"/>
+      </w:pPr>
+      <w:rPr>
+        <w:rFonts w:ascii="Courier New" w:hAnsi="Courier New" w:cs="Courier New" w:hint="default"/>
+      </w:rPr>
+    </w:lvl>
+    <w:lvl w:ilvl="2" w:tplc="04090005" w:tentative="1">
+      <w:start w:val="1"/>
+      <w:numFmt w:val="bullet"/>
+      <w:lvlText w:val=""/>
+      <w:lvlJc w:val="left"/>
+      <w:pPr>
+        <w:ind w:left="2160" w:hanging="360"/>
+      </w:pPr>
+      <w:rPr>
+        <w:rFonts w:ascii="Wingdings" w:hAnsi="Wingdings" w:hint="default"/>
+      </w:rPr>
+    </w:lvl>
+    <w:lvl w:ilvl="3" w:tplc="04090001" w:tentative="1">
+      <w:start w:val="1"/>
+      <w:numFmt w:val="bullet"/>
+      <w:lvlText w:val=""/>
+      <w:lvlJc w:val="left"/>
+      <w:pPr>
+        <w:ind w:left="2880" w:hanging="360"/>
+      </w:pPr>
+      <w:rPr>
+        <w:rFonts w:ascii="Symbol" w:hAnsi="Symbol" w:hint="default"/>
+      </w:rPr>
+    </w:lvl>
+    <w:lvl w:ilvl="4" w:tplc="04090003" w:tentative="1">
+      <w:start w:val="1"/>
+      <w:numFmt w:val="bullet"/>
+      <w:lvlText w:val="o"/>
+      <w:lvlJc w:val="left"/>
+      <w:pPr>
+        <w:ind w:left="3600" w:hanging="360"/>
+      </w:pPr>
+      <w:rPr>
+        <w:rFonts w:ascii="Courier New" w:hAnsi="Courier New" w:cs="Courier New" w:hint="default"/>
+      </w:rPr>
+    </w:lvl>
+    <w:lvl w:ilvl="5" w:tplc="04090005" w:tentative="1">
+      <w:start w:val="1"/>
+      <w:numFmt w:val="bullet"/>
+      <w:lvlText w:val=""/>
+      <w:lvlJc w:val="left"/>
+      <w:pPr>
+        <w:ind w:left="4320" w:hanging="360"/>
+      </w:pPr>
+      <w:rPr>
+        <w:rFonts w:ascii="Wingdings" w:hAnsi="Wingdings" w:hint="default"/>
+      </w:rPr>
+    </w:lvl>
+    <w:lvl w:ilvl="6" w:tplc="04090001" w:tentative="1">
+      <w:start w:val="1"/>
+      <w:numFmt w:val="bullet"/>
+      <w:lvlText w:val=""/>
+      <w:lvlJc w:val="left"/>
+      <w:pPr>
+        <w:ind w:left="5040" w:hanging="360"/>
+      </w:pPr>
+      <w:rPr>
+        <w:rFonts w:ascii="Symbol" w:hAnsi="Symbol" w:hint="default"/>
+      </w:rPr>
+    </w:lvl>
+    <w:lvl w:ilvl="7" w:tplc="04090003" w:tentative="1">
+      <w:start w:val="1"/>
+      <w:numFmt w:val="bullet"/>
+      <w:lvlText w:val="o"/>
+      <w:lvlJc w:val="left"/>
+      <w:pPr>
+        <w:ind w:left="5760" w:hanging="360"/>
+      </w:pPr>
+      <w:rPr>
+        <w:rFonts w:ascii="Courier New" w:hAnsi="Courier New" w:cs="Courier New" w:hint="default"/>
+      </w:rPr>
+    </w:lvl>
+    <w:lvl w:ilvl="8" w:tplc="04090005" w:tentative="1">
+      <w:start w:val="1"/>
+      <w:numFmt w:val="bullet"/>
+      <w:lvlText w:val=""/>
+      <w:lvlJc w:val="left"/>
+      <w:pPr>
+        <w:ind w:left="6480" w:hanging="360"/>
+      </w:pPr>
+      <w:rPr>
+        <w:rFonts w:ascii="Wingdings" w:hAnsi="Wingdings" w:hint="default"/>
+      </w:rPr>
+    </w:lvl>
+  </w:abstractNum>
   <w:num w:numId="1">
+    <w:abstractNumId w:val="3"/>
+  </w:num>
+  <w:num w:numId="2">
+    <w:abstractNumId w:val="1"/>
+  </w:num>
+  <w:num w:numId="3">
     <w:abstractNumId w:val="2"/>
   </w:num>
-  <w:num w:numId="2">
+  <w:num w:numId="4">
     <w:abstractNumId w:val="0"/>
   </w:num>
-  <w:num w:numId="3">
-    <w:abstractNumId w:val="1"/>
+  <w:num w:numId="5">
+    <w:abstractNumId w:val="4"/>
   </w:num>
 </w:numbering>
 </file>

</xml_diff>